<commit_message>
Mostrar jugadores ordenados y desordenados
</commit_message>
<xml_diff>
--- a/[AyP] Proyecto #2 - C5 - 29924738 - C5 - Cedula2.docx
+++ b/[AyP] Proyecto #2 - C5 - 29924738 - C5 - Cedula2.docx
@@ -286,147 +286,163 @@
         </w:rPr>
         <w:t>Rolando</w:t>
       </w:r>
+    </w:p>
+    <w:p>
+      <w:pPr>
+        <w:jc w:val="center"/>
+        <w:rPr>
+          <w:rFonts w:ascii="Arial" w:hAnsi="Arial" w:cs="Arial"/>
+          <w:sz w:val="24"/>
+          <w:szCs w:val="24"/>
+        </w:rPr>
+      </w:pPr>
+    </w:p>
+    <w:p>
+      <w:pPr>
+        <w:jc w:val="center"/>
+        <w:rPr>
+          <w:rFonts w:ascii="Arial" w:hAnsi="Arial" w:cs="Arial"/>
+          <w:sz w:val="24"/>
+          <w:szCs w:val="24"/>
+        </w:rPr>
+      </w:pPr>
+      <w:r>
+        <w:rPr>
+          <w:rFonts w:ascii="Arial" w:hAnsi="Arial" w:cs="Arial"/>
+          <w:sz w:val="24"/>
+          <w:szCs w:val="24"/>
+        </w:rPr>
+        <w:t>Sección:</w:t>
+      </w:r>
+    </w:p>
+    <w:p>
+      <w:pPr>
+        <w:jc w:val="center"/>
+        <w:rPr>
+          <w:rFonts w:ascii="Arial" w:hAnsi="Arial" w:cs="Arial"/>
+          <w:sz w:val="24"/>
+          <w:szCs w:val="24"/>
+        </w:rPr>
+      </w:pPr>
+      <w:r>
+        <w:rPr>
+          <w:rFonts w:ascii="Arial" w:hAnsi="Arial" w:cs="Arial"/>
+          <w:sz w:val="24"/>
+          <w:szCs w:val="24"/>
+        </w:rPr>
+        <w:t>C5</w:t>
+      </w:r>
+    </w:p>
+    <w:p>
+      <w:pPr>
+        <w:jc w:val="center"/>
+        <w:rPr>
+          <w:rFonts w:ascii="Arial" w:hAnsi="Arial" w:cs="Arial"/>
+          <w:sz w:val="24"/>
+          <w:szCs w:val="24"/>
+        </w:rPr>
+      </w:pPr>
+    </w:p>
+    <w:p>
+      <w:pPr>
+        <w:jc w:val="center"/>
+        <w:rPr>
+          <w:rFonts w:ascii="Arial" w:hAnsi="Arial" w:cs="Arial"/>
+          <w:sz w:val="24"/>
+          <w:szCs w:val="24"/>
+        </w:rPr>
+      </w:pPr>
+      <w:r>
+        <w:rPr>
+          <w:rFonts w:ascii="Arial" w:hAnsi="Arial" w:cs="Arial"/>
+          <w:sz w:val="24"/>
+          <w:szCs w:val="24"/>
+        </w:rPr>
+        <w:t>Docente:</w:t>
+      </w:r>
+    </w:p>
+    <w:p>
+      <w:pPr>
+        <w:jc w:val="center"/>
+        <w:rPr>
+          <w:rFonts w:ascii="Arial" w:hAnsi="Arial" w:cs="Arial"/>
+          <w:sz w:val="24"/>
+          <w:szCs w:val="24"/>
+        </w:rPr>
+      </w:pPr>
+      <w:r>
+        <w:rPr>
+          <w:rFonts w:ascii="Arial" w:hAnsi="Arial" w:cs="Arial"/>
+          <w:sz w:val="24"/>
+          <w:szCs w:val="24"/>
+        </w:rPr>
+        <w:t xml:space="preserve">Carmona </w:t>
+      </w:r>
+      <w:proofErr w:type="spellStart"/>
+      <w:r>
+        <w:rPr>
+          <w:rFonts w:ascii="Arial" w:hAnsi="Arial" w:cs="Arial"/>
+          <w:sz w:val="24"/>
+          <w:szCs w:val="24"/>
+        </w:rPr>
+        <w:t>Rhadames</w:t>
+      </w:r>
+      <w:proofErr w:type="spellEnd"/>
+    </w:p>
+    <w:p>
+      <w:pPr>
+        <w:jc w:val="center"/>
+        <w:rPr>
+          <w:rFonts w:ascii="Arial" w:hAnsi="Arial" w:cs="Arial"/>
+          <w:sz w:val="24"/>
+          <w:szCs w:val="24"/>
+        </w:rPr>
+      </w:pPr>
+    </w:p>
+    <w:p>
+      <w:pPr>
+        <w:jc w:val="center"/>
+        <w:rPr>
+          <w:rFonts w:ascii="Arial" w:hAnsi="Arial" w:cs="Arial"/>
+          <w:sz w:val="24"/>
+          <w:szCs w:val="24"/>
+        </w:rPr>
+      </w:pPr>
+    </w:p>
+    <w:p>
+      <w:pPr>
+        <w:jc w:val="center"/>
+        <w:rPr>
+          <w:rFonts w:ascii="Arial" w:hAnsi="Arial" w:cs="Arial"/>
+          <w:sz w:val="24"/>
+          <w:szCs w:val="24"/>
+        </w:rPr>
+      </w:pPr>
+      <w:r>
+        <w:rPr>
+          <w:rFonts w:ascii="Arial" w:hAnsi="Arial" w:cs="Arial"/>
+          <w:sz w:val="24"/>
+          <w:szCs w:val="24"/>
+        </w:rPr>
+        <w:t>18</w:t>
+      </w:r>
+      <w:r>
+        <w:rPr>
+          <w:rFonts w:ascii="Arial" w:hAnsi="Arial" w:cs="Arial"/>
+          <w:sz w:val="24"/>
+          <w:szCs w:val="24"/>
+        </w:rPr>
+        <w:t xml:space="preserve"> de febrero de</w:t>
+      </w:r>
       <w:bookmarkStart w:id="0" w:name="_GoBack"/>
       <w:bookmarkEnd w:id="0"/>
-    </w:p>
-    <w:p>
-      <w:pPr>
-        <w:jc w:val="center"/>
-        <w:rPr>
-          <w:rFonts w:ascii="Arial" w:hAnsi="Arial" w:cs="Arial"/>
-          <w:sz w:val="24"/>
-          <w:szCs w:val="24"/>
-        </w:rPr>
-      </w:pPr>
-    </w:p>
-    <w:p>
-      <w:pPr>
-        <w:jc w:val="center"/>
-        <w:rPr>
-          <w:rFonts w:ascii="Arial" w:hAnsi="Arial" w:cs="Arial"/>
-          <w:sz w:val="24"/>
-          <w:szCs w:val="24"/>
-        </w:rPr>
-      </w:pPr>
-      <w:r>
-        <w:rPr>
-          <w:rFonts w:ascii="Arial" w:hAnsi="Arial" w:cs="Arial"/>
-          <w:sz w:val="24"/>
-          <w:szCs w:val="24"/>
-        </w:rPr>
-        <w:t>Sección:</w:t>
-      </w:r>
-    </w:p>
-    <w:p>
-      <w:pPr>
-        <w:jc w:val="center"/>
-        <w:rPr>
-          <w:rFonts w:ascii="Arial" w:hAnsi="Arial" w:cs="Arial"/>
-          <w:sz w:val="24"/>
-          <w:szCs w:val="24"/>
-        </w:rPr>
-      </w:pPr>
-      <w:r>
-        <w:rPr>
-          <w:rFonts w:ascii="Arial" w:hAnsi="Arial" w:cs="Arial"/>
-          <w:sz w:val="24"/>
-          <w:szCs w:val="24"/>
-        </w:rPr>
-        <w:t>C5</w:t>
-      </w:r>
-    </w:p>
-    <w:p>
-      <w:pPr>
-        <w:jc w:val="center"/>
-        <w:rPr>
-          <w:rFonts w:ascii="Arial" w:hAnsi="Arial" w:cs="Arial"/>
-          <w:sz w:val="24"/>
-          <w:szCs w:val="24"/>
-        </w:rPr>
-      </w:pPr>
-    </w:p>
-    <w:p>
-      <w:pPr>
-        <w:jc w:val="center"/>
-        <w:rPr>
-          <w:rFonts w:ascii="Arial" w:hAnsi="Arial" w:cs="Arial"/>
-          <w:sz w:val="24"/>
-          <w:szCs w:val="24"/>
-        </w:rPr>
-      </w:pPr>
-      <w:r>
-        <w:rPr>
-          <w:rFonts w:ascii="Arial" w:hAnsi="Arial" w:cs="Arial"/>
-          <w:sz w:val="24"/>
-          <w:szCs w:val="24"/>
-        </w:rPr>
-        <w:t>Docente:</w:t>
-      </w:r>
-    </w:p>
-    <w:p>
-      <w:pPr>
-        <w:jc w:val="center"/>
-        <w:rPr>
-          <w:rFonts w:ascii="Arial" w:hAnsi="Arial" w:cs="Arial"/>
-          <w:sz w:val="24"/>
-          <w:szCs w:val="24"/>
-        </w:rPr>
-      </w:pPr>
-      <w:r>
-        <w:rPr>
-          <w:rFonts w:ascii="Arial" w:hAnsi="Arial" w:cs="Arial"/>
-          <w:sz w:val="24"/>
-          <w:szCs w:val="24"/>
-        </w:rPr>
-        <w:t xml:space="preserve">Carmona </w:t>
-      </w:r>
-      <w:proofErr w:type="spellStart"/>
-      <w:r>
-        <w:rPr>
-          <w:rFonts w:ascii="Arial" w:hAnsi="Arial" w:cs="Arial"/>
-          <w:sz w:val="24"/>
-          <w:szCs w:val="24"/>
-        </w:rPr>
-        <w:t>Rhadames</w:t>
-      </w:r>
-      <w:proofErr w:type="spellEnd"/>
-    </w:p>
-    <w:p>
-      <w:pPr>
-        <w:jc w:val="center"/>
-        <w:rPr>
-          <w:rFonts w:ascii="Arial" w:hAnsi="Arial" w:cs="Arial"/>
-          <w:sz w:val="24"/>
-          <w:szCs w:val="24"/>
-        </w:rPr>
-      </w:pPr>
-    </w:p>
-    <w:p>
-      <w:pPr>
-        <w:jc w:val="center"/>
-        <w:rPr>
-          <w:rFonts w:ascii="Arial" w:hAnsi="Arial" w:cs="Arial"/>
-          <w:sz w:val="24"/>
-          <w:szCs w:val="24"/>
-        </w:rPr>
-      </w:pPr>
-    </w:p>
-    <w:p>
-      <w:pPr>
-        <w:jc w:val="center"/>
-        <w:rPr>
-          <w:rFonts w:ascii="Arial" w:hAnsi="Arial" w:cs="Arial"/>
-          <w:sz w:val="24"/>
-          <w:szCs w:val="24"/>
-        </w:rPr>
-      </w:pPr>
-      <w:r>
-        <w:rPr>
-          <w:rFonts w:ascii="Arial" w:hAnsi="Arial" w:cs="Arial"/>
-          <w:sz w:val="24"/>
-          <w:szCs w:val="24"/>
-        </w:rPr>
-        <w:t>11 de febrero de 2024</w:t>
+      <w:r>
+        <w:rPr>
+          <w:rFonts w:ascii="Arial" w:hAnsi="Arial" w:cs="Arial"/>
+          <w:sz w:val="24"/>
+          <w:szCs w:val="24"/>
+        </w:rPr>
+        <w:t xml:space="preserve"> 2024</w:t>
       </w:r>
     </w:p>
     <w:p>

</xml_diff>